<commit_message>
made some small changes to the doc
</commit_message>
<xml_diff>
--- a/MatthewJercinovicAssessment1.docx
+++ b/MatthewJercinovicAssessment1.docx
@@ -402,13 +402,8 @@
         <w:sdtEndPr/>
         <w:sdtContent>
           <w:r>
-            <w:t xml:space="preserve">Matthew </w:t>
+            <w:t>Matthew Jercinovic</w:t>
           </w:r>
-          <w:proofErr w:type="spellStart"/>
-          <w:r>
-            <w:t>Jercinovic</w:t>
-          </w:r>
-          <w:proofErr w:type="spellEnd"/>
         </w:sdtContent>
       </w:sdt>
     </w:p>
@@ -458,11 +453,9 @@
         </w:sdtPr>
         <w:sdtEndPr/>
         <w:sdtContent>
-          <w:proofErr w:type="spellStart"/>
           <w:r>
             <w:t>Ahn</w:t>
           </w:r>
-          <w:proofErr w:type="spellEnd"/>
         </w:sdtContent>
       </w:sdt>
     </w:p>
@@ -501,7 +494,7 @@
             <w:docPart w:val="DefaultPlaceholder_-1854013437"/>
           </w:placeholder>
           <w15:appearance w15:val="tags"/>
-          <w:date w:fullDate="2022-04-06T01:00:00Z">
+          <w:date w:fullDate="2022-04-06T14:30:00Z">
             <w:dateFormat w:val="d/MM/yyyy h:mm am/pm"/>
             <w:lid w:val="en-AU"/>
             <w:storeMappedDataAs w:val="dateTime"/>
@@ -511,7 +504,22 @@
         <w:sdtEndPr/>
         <w:sdtContent>
           <w:r>
-            <w:t>6/04/2022 1:00 AM</w:t>
+            <w:t xml:space="preserve">6/04/2022 </w:t>
+          </w:r>
+          <w:r>
+            <w:t>2</w:t>
+          </w:r>
+          <w:r>
+            <w:t>:</w:t>
+          </w:r>
+          <w:r>
+            <w:t>3</w:t>
+          </w:r>
+          <w:r>
+            <w:t xml:space="preserve">0 </w:t>
+          </w:r>
+          <w:r>
+            <w:t>PM</w:t>
           </w:r>
         </w:sdtContent>
       </w:sdt>
@@ -595,65 +603,63 @@
         <w:spacing w:before="0" w:after="80"/>
         <w:rPr>
           <w:rFonts w:ascii="Arial" w:hAnsi="Arial" w:cs="Arial"/>
-          <w:sz w:val="20"/>
-          <w:szCs w:val="20"/>
-        </w:rPr>
-      </w:pPr>
-      <w:r>
-        <w:rPr>
-          <w:rFonts w:ascii="Arial" w:hAnsi="Arial" w:cs="Arial"/>
-          <w:sz w:val="20"/>
-          <w:szCs w:val="20"/>
+          <w:sz w:val="18"/>
+          <w:szCs w:val="18"/>
+        </w:rPr>
+      </w:pPr>
+      <w:r>
+        <w:rPr>
+          <w:rFonts w:ascii="Arial" w:hAnsi="Arial" w:cs="Arial"/>
+          <w:sz w:val="18"/>
+          <w:szCs w:val="18"/>
         </w:rPr>
         <w:t>Setup your development environment</w:t>
       </w:r>
       <w:r>
         <w:rPr>
           <w:rFonts w:ascii="Arial" w:hAnsi="Arial" w:cs="Arial"/>
-          <w:sz w:val="20"/>
-          <w:szCs w:val="20"/>
+          <w:sz w:val="18"/>
+          <w:szCs w:val="18"/>
         </w:rPr>
         <w:t xml:space="preserve"> </w:t>
       </w:r>
       <w:r>
         <w:rPr>
           <w:rFonts w:ascii="Arial" w:hAnsi="Arial" w:cs="Arial"/>
-          <w:sz w:val="20"/>
-          <w:szCs w:val="20"/>
+          <w:sz w:val="18"/>
+          <w:szCs w:val="18"/>
         </w:rPr>
         <w:t xml:space="preserve">by installing </w:t>
       </w:r>
       <w:r>
         <w:rPr>
           <w:rFonts w:ascii="Arial" w:hAnsi="Arial" w:cs="Arial"/>
-          <w:sz w:val="20"/>
-          <w:szCs w:val="20"/>
+          <w:sz w:val="18"/>
+          <w:szCs w:val="18"/>
         </w:rPr>
         <w:t>‘</w:t>
       </w:r>
-      <w:proofErr w:type="spellStart"/>
-      <w:r>
-        <w:rPr>
-          <w:rFonts w:ascii="Arial" w:hAnsi="Arial" w:cs="Arial"/>
-          <w:sz w:val="20"/>
-          <w:szCs w:val="20"/>
+      <w:r>
+        <w:rPr>
+          <w:rFonts w:ascii="Arial" w:hAnsi="Arial" w:cs="Arial"/>
+          <w:sz w:val="18"/>
+          <w:szCs w:val="18"/>
         </w:rPr>
         <w:t>GitSCM</w:t>
       </w:r>
-      <w:proofErr w:type="spellEnd"/>
-      <w:r>
-        <w:rPr>
-          <w:rFonts w:ascii="Arial" w:hAnsi="Arial" w:cs="Arial"/>
-          <w:sz w:val="20"/>
-          <w:szCs w:val="20"/>
+      <w:r>
+        <w:rPr>
+          <w:rFonts w:ascii="Arial" w:hAnsi="Arial" w:cs="Arial"/>
+          <w:sz w:val="18"/>
+          <w:szCs w:val="18"/>
         </w:rPr>
         <w:t>’</w:t>
       </w:r>
       <w:r>
         <w:rPr>
           <w:rFonts w:ascii="Arial" w:hAnsi="Arial" w:cs="Arial"/>
-          <w:sz w:val="20"/>
-          <w:szCs w:val="20"/>
+          <w:sz w:val="18"/>
+          <w:szCs w:val="18"/>
         </w:rPr>
         <w:t xml:space="preserve"> and VS Code Live Server.</w:t>
       </w:r>
@@ -668,43 +674,25 @@
         <w:spacing w:before="0" w:after="80"/>
         <w:rPr>
           <w:rFonts w:ascii="Arial" w:hAnsi="Arial" w:cs="Arial"/>
-          <w:sz w:val="20"/>
-          <w:szCs w:val="20"/>
+          <w:sz w:val="18"/>
+          <w:szCs w:val="18"/>
           <w:highlight w:val="yellow"/>
         </w:rPr>
       </w:pPr>
       <w:r>
         <w:rPr>
           <w:rFonts w:ascii="Arial" w:hAnsi="Arial" w:cs="Arial"/>
-          <w:sz w:val="20"/>
-          <w:szCs w:val="20"/>
-        </w:rPr>
-        <w:t xml:space="preserve">Create a new </w:t>
-      </w:r>
-      <w:proofErr w:type="spellStart"/>
-      <w:r>
-        <w:rPr>
-          <w:rFonts w:ascii="Arial" w:hAnsi="Arial" w:cs="Arial"/>
-          <w:sz w:val="20"/>
-          <w:szCs w:val="20"/>
-        </w:rPr>
-        <w:t>Github</w:t>
-      </w:r>
-      <w:proofErr w:type="spellEnd"/>
-      <w:r>
-        <w:rPr>
-          <w:rFonts w:ascii="Arial" w:hAnsi="Arial" w:cs="Arial"/>
-          <w:sz w:val="20"/>
-          <w:szCs w:val="20"/>
-        </w:rPr>
-        <w:t xml:space="preserve"> repository called ‘</w:t>
+          <w:sz w:val="18"/>
+          <w:szCs w:val="18"/>
+        </w:rPr>
+        <w:t>Create a new Github repository called ‘</w:t>
       </w:r>
       <w:r>
         <w:rPr>
           <w:rFonts w:ascii="Arial" w:hAnsi="Arial" w:cs="Arial"/>
           <w:i/>
-          <w:sz w:val="20"/>
-          <w:szCs w:val="20"/>
+          <w:sz w:val="18"/>
+          <w:szCs w:val="18"/>
         </w:rPr>
         <w:t>WebProg</w:t>
       </w:r>
@@ -712,8 +700,8 @@
         <w:rPr>
           <w:rFonts w:ascii="Arial" w:hAnsi="Arial" w:cs="Arial"/>
           <w:i/>
-          <w:sz w:val="20"/>
-          <w:szCs w:val="20"/>
+          <w:sz w:val="18"/>
+          <w:szCs w:val="18"/>
         </w:rPr>
         <w:t>_</w:t>
       </w:r>
@@ -721,245 +709,188 @@
         <w:rPr>
           <w:rFonts w:ascii="Arial" w:hAnsi="Arial" w:cs="Arial"/>
           <w:i/>
-          <w:sz w:val="20"/>
-          <w:szCs w:val="20"/>
+          <w:sz w:val="18"/>
+          <w:szCs w:val="18"/>
+        </w:rPr>
+        <w:t>Challenge1</w:t>
+      </w:r>
+      <w:r>
+        <w:rPr>
+          <w:rFonts w:ascii="Arial" w:hAnsi="Arial" w:cs="Arial"/>
+          <w:i/>
+          <w:sz w:val="18"/>
+          <w:szCs w:val="18"/>
+        </w:rPr>
+        <w:t>_</w:t>
+      </w:r>
+      <w:r>
+        <w:rPr>
+          <w:rFonts w:ascii="Arial" w:hAnsi="Arial" w:cs="Arial"/>
+          <w:i/>
+          <w:sz w:val="18"/>
+          <w:szCs w:val="18"/>
+        </w:rPr>
+        <w:t>{studentid}</w:t>
+      </w:r>
+      <w:r>
+        <w:rPr>
+          <w:rFonts w:ascii="Arial" w:hAnsi="Arial" w:cs="Arial"/>
+          <w:sz w:val="18"/>
+          <w:szCs w:val="18"/>
+        </w:rPr>
+        <w:t>’</w:t>
+      </w:r>
+      <w:r>
+        <w:rPr>
+          <w:rFonts w:ascii="Arial" w:hAnsi="Arial" w:cs="Arial"/>
+          <w:sz w:val="18"/>
+          <w:szCs w:val="18"/>
+        </w:rPr>
+        <w:t xml:space="preserve"> (replace {studentid} with </w:t>
+      </w:r>
+      <w:r>
+        <w:rPr>
+          <w:rFonts w:ascii="Arial" w:hAnsi="Arial" w:cs="Arial"/>
+          <w:sz w:val="18"/>
+          <w:szCs w:val="18"/>
+        </w:rPr>
+        <w:t xml:space="preserve">your </w:t>
+      </w:r>
+      <w:r>
+        <w:rPr>
+          <w:rFonts w:ascii="Arial" w:hAnsi="Arial" w:cs="Arial"/>
+          <w:sz w:val="18"/>
+          <w:szCs w:val="18"/>
+        </w:rPr>
+        <w:t>S</w:t>
+      </w:r>
+      <w:r>
+        <w:rPr>
+          <w:rFonts w:ascii="Arial" w:hAnsi="Arial" w:cs="Arial"/>
+          <w:sz w:val="18"/>
+          <w:szCs w:val="18"/>
+        </w:rPr>
+        <w:t>tudent</w:t>
+      </w:r>
+      <w:r>
+        <w:rPr>
+          <w:rFonts w:ascii="Arial" w:hAnsi="Arial" w:cs="Arial"/>
+          <w:sz w:val="18"/>
+          <w:szCs w:val="18"/>
+        </w:rPr>
+        <w:t xml:space="preserve"> ID</w:t>
+      </w:r>
+      <w:r>
+        <w:rPr>
+          <w:rFonts w:ascii="Arial" w:hAnsi="Arial" w:cs="Arial"/>
+          <w:sz w:val="18"/>
+          <w:szCs w:val="18"/>
+        </w:rPr>
+        <w:t xml:space="preserve"> or </w:t>
+      </w:r>
+      <w:r>
+        <w:rPr>
+          <w:rFonts w:ascii="Arial" w:hAnsi="Arial" w:cs="Arial"/>
+          <w:sz w:val="18"/>
+          <w:szCs w:val="18"/>
+        </w:rPr>
+        <w:t>Fi</w:t>
+      </w:r>
+      <w:r>
+        <w:rPr>
+          <w:rFonts w:ascii="Arial" w:hAnsi="Arial" w:cs="Arial"/>
+          <w:sz w:val="18"/>
+          <w:szCs w:val="18"/>
+        </w:rPr>
+        <w:t xml:space="preserve">rst </w:t>
+      </w:r>
+      <w:r>
+        <w:rPr>
+          <w:rFonts w:ascii="Arial" w:hAnsi="Arial" w:cs="Arial"/>
+          <w:sz w:val="18"/>
+          <w:szCs w:val="18"/>
+        </w:rPr>
+        <w:t>N</w:t>
+      </w:r>
+      <w:r>
+        <w:rPr>
+          <w:rFonts w:ascii="Arial" w:hAnsi="Arial" w:cs="Arial"/>
+          <w:sz w:val="18"/>
+          <w:szCs w:val="18"/>
+        </w:rPr>
+        <w:t>ame</w:t>
+      </w:r>
+      <w:r>
+        <w:rPr>
+          <w:rFonts w:ascii="Arial" w:hAnsi="Arial" w:cs="Arial"/>
+          <w:sz w:val="18"/>
+          <w:szCs w:val="18"/>
+        </w:rPr>
+        <w:t xml:space="preserve"> </w:t>
+      </w:r>
+      <w:r>
+        <w:rPr>
+          <w:rFonts w:ascii="Arial" w:hAnsi="Arial" w:cs="Arial"/>
+          <w:sz w:val="10"/>
+          <w:szCs w:val="18"/>
+        </w:rPr>
+        <w:t>eg: WebProg</w:t>
+      </w:r>
+      <w:r>
+        <w:rPr>
+          <w:rFonts w:ascii="Arial" w:hAnsi="Arial" w:cs="Arial"/>
+          <w:sz w:val="10"/>
+          <w:szCs w:val="18"/>
         </w:rPr>
         <w:t>Challenge</w:t>
       </w:r>
       <w:r>
         <w:rPr>
           <w:rFonts w:ascii="Arial" w:hAnsi="Arial" w:cs="Arial"/>
+          <w:sz w:val="10"/>
+          <w:szCs w:val="18"/>
+        </w:rPr>
+        <w:t>1_10000100</w:t>
+      </w:r>
+      <w:r>
+        <w:rPr>
+          <w:rFonts w:ascii="Arial" w:hAnsi="Arial" w:cs="Arial"/>
+          <w:sz w:val="18"/>
+          <w:szCs w:val="18"/>
+        </w:rPr>
+        <w:t>).</w:t>
+      </w:r>
+      <w:r>
+        <w:rPr>
+          <w:rFonts w:ascii="Arial" w:hAnsi="Arial" w:cs="Arial"/>
+          <w:sz w:val="18"/>
+          <w:szCs w:val="18"/>
+        </w:rPr>
+        <w:t xml:space="preserve"> </w:t>
+      </w:r>
+      <w:r>
+        <w:rPr>
+          <w:rFonts w:ascii="Arial" w:hAnsi="Arial" w:cs="Arial"/>
+          <w:sz w:val="18"/>
+          <w:szCs w:val="18"/>
+        </w:rPr>
+        <w:br/>
+      </w:r>
+      <w:r>
+        <w:rPr>
+          <w:rFonts w:ascii="Arial" w:hAnsi="Arial" w:cs="Arial"/>
+          <w:sz w:val="14"/>
+          <w:szCs w:val="18"/>
+          <w:highlight w:val="yellow"/>
+        </w:rPr>
+        <w:t xml:space="preserve">Please ensure you create this repository as public </w:t>
+      </w:r>
+      <w:r>
+        <w:rPr>
+          <w:rFonts w:ascii="Arial" w:hAnsi="Arial" w:cs="Arial"/>
           <w:i/>
-          <w:sz w:val="20"/>
-          <w:szCs w:val="20"/>
-        </w:rPr>
-        <w:t>1</w:t>
-      </w:r>
-      <w:r>
-        <w:rPr>
-          <w:rFonts w:ascii="Arial" w:hAnsi="Arial" w:cs="Arial"/>
-          <w:i/>
-          <w:sz w:val="20"/>
-          <w:szCs w:val="20"/>
-        </w:rPr>
-        <w:t>_</w:t>
-      </w:r>
-      <w:r>
-        <w:rPr>
-          <w:rFonts w:ascii="Arial" w:hAnsi="Arial" w:cs="Arial"/>
-          <w:i/>
-          <w:sz w:val="20"/>
-          <w:szCs w:val="20"/>
-        </w:rPr>
-        <w:t>{</w:t>
-      </w:r>
-      <w:proofErr w:type="spellStart"/>
-      <w:r>
-        <w:rPr>
-          <w:rFonts w:ascii="Arial" w:hAnsi="Arial" w:cs="Arial"/>
-          <w:i/>
-          <w:sz w:val="20"/>
-          <w:szCs w:val="20"/>
-        </w:rPr>
-        <w:t>studentid</w:t>
-      </w:r>
-      <w:proofErr w:type="spellEnd"/>
-      <w:r>
-        <w:rPr>
-          <w:rFonts w:ascii="Arial" w:hAnsi="Arial" w:cs="Arial"/>
-          <w:i/>
-          <w:sz w:val="20"/>
-          <w:szCs w:val="20"/>
-        </w:rPr>
-        <w:t>}</w:t>
-      </w:r>
-      <w:r>
-        <w:rPr>
-          <w:rFonts w:ascii="Arial" w:hAnsi="Arial" w:cs="Arial"/>
-          <w:sz w:val="20"/>
-          <w:szCs w:val="20"/>
-        </w:rPr>
-        <w:t>’</w:t>
-      </w:r>
-      <w:r>
-        <w:rPr>
-          <w:rFonts w:ascii="Arial" w:hAnsi="Arial" w:cs="Arial"/>
-          <w:sz w:val="20"/>
-          <w:szCs w:val="20"/>
-        </w:rPr>
-        <w:t xml:space="preserve"> (replace {</w:t>
-      </w:r>
-      <w:proofErr w:type="spellStart"/>
-      <w:r>
-        <w:rPr>
-          <w:rFonts w:ascii="Arial" w:hAnsi="Arial" w:cs="Arial"/>
-          <w:sz w:val="20"/>
-          <w:szCs w:val="20"/>
-        </w:rPr>
-        <w:t>studentid</w:t>
-      </w:r>
-      <w:proofErr w:type="spellEnd"/>
-      <w:r>
-        <w:rPr>
-          <w:rFonts w:ascii="Arial" w:hAnsi="Arial" w:cs="Arial"/>
-          <w:sz w:val="20"/>
-          <w:szCs w:val="20"/>
-        </w:rPr>
-        <w:t xml:space="preserve">} with </w:t>
-      </w:r>
-      <w:r>
-        <w:rPr>
-          <w:rFonts w:ascii="Arial" w:hAnsi="Arial" w:cs="Arial"/>
-          <w:sz w:val="20"/>
-          <w:szCs w:val="20"/>
-        </w:rPr>
-        <w:t xml:space="preserve">your </w:t>
-      </w:r>
-      <w:r>
-        <w:rPr>
-          <w:rFonts w:ascii="Arial" w:hAnsi="Arial" w:cs="Arial"/>
-          <w:sz w:val="20"/>
-          <w:szCs w:val="20"/>
-        </w:rPr>
-        <w:t>S</w:t>
-      </w:r>
-      <w:r>
-        <w:rPr>
-          <w:rFonts w:ascii="Arial" w:hAnsi="Arial" w:cs="Arial"/>
-          <w:sz w:val="20"/>
-          <w:szCs w:val="20"/>
-        </w:rPr>
-        <w:t>tudent</w:t>
-      </w:r>
-      <w:r>
-        <w:rPr>
-          <w:rFonts w:ascii="Arial" w:hAnsi="Arial" w:cs="Arial"/>
-          <w:sz w:val="20"/>
-          <w:szCs w:val="20"/>
-        </w:rPr>
-        <w:t xml:space="preserve"> ID</w:t>
-      </w:r>
-      <w:r>
-        <w:rPr>
-          <w:rFonts w:ascii="Arial" w:hAnsi="Arial" w:cs="Arial"/>
-          <w:sz w:val="20"/>
-          <w:szCs w:val="20"/>
-        </w:rPr>
-        <w:t xml:space="preserve"> or </w:t>
-      </w:r>
-      <w:r>
-        <w:rPr>
-          <w:rFonts w:ascii="Arial" w:hAnsi="Arial" w:cs="Arial"/>
-          <w:sz w:val="20"/>
-          <w:szCs w:val="20"/>
-        </w:rPr>
-        <w:t>Fi</w:t>
-      </w:r>
-      <w:r>
-        <w:rPr>
-          <w:rFonts w:ascii="Arial" w:hAnsi="Arial" w:cs="Arial"/>
-          <w:sz w:val="20"/>
-          <w:szCs w:val="20"/>
-        </w:rPr>
-        <w:t xml:space="preserve">rst </w:t>
-      </w:r>
-      <w:r>
-        <w:rPr>
-          <w:rFonts w:ascii="Arial" w:hAnsi="Arial" w:cs="Arial"/>
-          <w:sz w:val="20"/>
-          <w:szCs w:val="20"/>
-        </w:rPr>
-        <w:t>N</w:t>
-      </w:r>
-      <w:r>
-        <w:rPr>
-          <w:rFonts w:ascii="Arial" w:hAnsi="Arial" w:cs="Arial"/>
-          <w:sz w:val="20"/>
-          <w:szCs w:val="20"/>
-        </w:rPr>
-        <w:t>ame</w:t>
-      </w:r>
-      <w:r>
-        <w:rPr>
-          <w:rFonts w:ascii="Arial" w:hAnsi="Arial" w:cs="Arial"/>
-          <w:sz w:val="20"/>
-          <w:szCs w:val="20"/>
-        </w:rPr>
-        <w:t xml:space="preserve"> </w:t>
-      </w:r>
-      <w:proofErr w:type="spellStart"/>
-      <w:r>
-        <w:rPr>
-          <w:rFonts w:ascii="Arial" w:hAnsi="Arial" w:cs="Arial"/>
-          <w:sz w:val="12"/>
-          <w:szCs w:val="20"/>
-        </w:rPr>
-        <w:t>eg</w:t>
-      </w:r>
-      <w:proofErr w:type="spellEnd"/>
-      <w:r>
-        <w:rPr>
-          <w:rFonts w:ascii="Arial" w:hAnsi="Arial" w:cs="Arial"/>
-          <w:sz w:val="12"/>
-          <w:szCs w:val="20"/>
-        </w:rPr>
-        <w:t>: WebProg</w:t>
-      </w:r>
-      <w:r>
-        <w:rPr>
-          <w:rFonts w:ascii="Arial" w:hAnsi="Arial" w:cs="Arial"/>
-          <w:sz w:val="12"/>
-          <w:szCs w:val="20"/>
-        </w:rPr>
-        <w:t>Challenge</w:t>
-      </w:r>
-      <w:r>
-        <w:rPr>
-          <w:rFonts w:ascii="Arial" w:hAnsi="Arial" w:cs="Arial"/>
-          <w:sz w:val="12"/>
-          <w:szCs w:val="20"/>
-        </w:rPr>
-        <w:t>1_10000100</w:t>
-      </w:r>
-      <w:r>
-        <w:rPr>
-          <w:rFonts w:ascii="Arial" w:hAnsi="Arial" w:cs="Arial"/>
-          <w:sz w:val="20"/>
-          <w:szCs w:val="20"/>
-        </w:rPr>
-        <w:t>).</w:t>
-      </w:r>
-      <w:r>
-        <w:rPr>
-          <w:rFonts w:ascii="Arial" w:hAnsi="Arial" w:cs="Arial"/>
-          <w:sz w:val="20"/>
-          <w:szCs w:val="20"/>
-        </w:rPr>
-        <w:t xml:space="preserve"> </w:t>
-      </w:r>
-      <w:r>
-        <w:rPr>
-          <w:rFonts w:ascii="Arial" w:hAnsi="Arial" w:cs="Arial"/>
-          <w:sz w:val="20"/>
-          <w:szCs w:val="20"/>
-        </w:rPr>
-        <w:br/>
-      </w:r>
-      <w:r>
-        <w:rPr>
-          <w:rFonts w:ascii="Arial" w:hAnsi="Arial" w:cs="Arial"/>
-          <w:sz w:val="16"/>
-          <w:szCs w:val="20"/>
-          <w:highlight w:val="yellow"/>
-        </w:rPr>
-        <w:t xml:space="preserve">Please ensure you create this repository as public </w:t>
-      </w:r>
-      <w:r>
-        <w:rPr>
-          <w:rFonts w:ascii="Arial" w:hAnsi="Arial" w:cs="Arial"/>
-          <w:i/>
-          <w:sz w:val="16"/>
-          <w:szCs w:val="20"/>
+          <w:sz w:val="14"/>
+          <w:szCs w:val="18"/>
           <w:highlight w:val="yellow"/>
           <w:u w:val="single"/>
         </w:rPr>
@@ -968,8 +899,8 @@
       <w:r>
         <w:rPr>
           <w:rFonts w:ascii="Arial" w:hAnsi="Arial" w:cs="Arial"/>
-          <w:sz w:val="16"/>
-          <w:szCs w:val="20"/>
+          <w:sz w:val="14"/>
+          <w:szCs w:val="18"/>
           <w:highlight w:val="yellow"/>
         </w:rPr>
         <w:t xml:space="preserve"> </w:t>
@@ -977,8 +908,8 @@
       <w:r>
         <w:rPr>
           <w:rFonts w:ascii="Arial" w:hAnsi="Arial" w:cs="Arial"/>
-          <w:sz w:val="16"/>
-          <w:szCs w:val="20"/>
+          <w:sz w:val="14"/>
+          <w:szCs w:val="18"/>
           <w:highlight w:val="yellow"/>
         </w:rPr>
         <w:t xml:space="preserve">add </w:t>
@@ -986,19 +917,18 @@
       <w:r>
         <w:rPr>
           <w:rFonts w:ascii="Arial" w:hAnsi="Arial" w:cs="Arial"/>
-          <w:sz w:val="16"/>
-          <w:szCs w:val="20"/>
+          <w:sz w:val="14"/>
+          <w:szCs w:val="18"/>
           <w:highlight w:val="yellow"/>
         </w:rPr>
         <w:t>‘</w:t>
       </w:r>
-      <w:proofErr w:type="spellStart"/>
       <w:r>
         <w:rPr>
           <w:rFonts w:ascii="Arial" w:hAnsi="Arial" w:cs="Arial"/>
           <w:i/>
-          <w:sz w:val="16"/>
-          <w:szCs w:val="20"/>
+          <w:sz w:val="14"/>
+          <w:szCs w:val="18"/>
           <w:highlight w:val="yellow"/>
         </w:rPr>
         <w:t>L</w:t>
@@ -1007,8 +937,8 @@
         <w:rPr>
           <w:rFonts w:ascii="Arial" w:hAnsi="Arial" w:cs="Arial"/>
           <w:i/>
-          <w:sz w:val="16"/>
-          <w:szCs w:val="20"/>
+          <w:sz w:val="14"/>
+          <w:szCs w:val="18"/>
           <w:highlight w:val="yellow"/>
         </w:rPr>
         <w:t>achlan</w:t>
@@ -1017,8 +947,8 @@
         <w:rPr>
           <w:rFonts w:ascii="Arial" w:hAnsi="Arial" w:cs="Arial"/>
           <w:i/>
-          <w:sz w:val="16"/>
-          <w:szCs w:val="20"/>
+          <w:sz w:val="14"/>
+          <w:szCs w:val="18"/>
           <w:highlight w:val="yellow"/>
         </w:rPr>
         <w:t>V</w:t>
@@ -1027,19 +957,18 @@
         <w:rPr>
           <w:rFonts w:ascii="Arial" w:hAnsi="Arial" w:cs="Arial"/>
           <w:i/>
-          <w:sz w:val="16"/>
-          <w:szCs w:val="20"/>
+          <w:sz w:val="14"/>
+          <w:szCs w:val="18"/>
           <w:highlight w:val="yellow"/>
         </w:rPr>
         <w:t>elden</w:t>
       </w:r>
-      <w:proofErr w:type="spellEnd"/>
       <w:r>
         <w:rPr>
           <w:rFonts w:ascii="Arial" w:hAnsi="Arial" w:cs="Arial"/>
           <w:i/>
-          <w:sz w:val="16"/>
-          <w:szCs w:val="20"/>
+          <w:sz w:val="14"/>
+          <w:szCs w:val="18"/>
           <w:highlight w:val="yellow"/>
         </w:rPr>
         <w:t>’</w:t>
@@ -1047,8 +976,8 @@
       <w:r>
         <w:rPr>
           <w:rFonts w:ascii="Arial" w:hAnsi="Arial" w:cs="Arial"/>
-          <w:sz w:val="16"/>
-          <w:szCs w:val="20"/>
+          <w:sz w:val="14"/>
+          <w:szCs w:val="18"/>
           <w:highlight w:val="yellow"/>
         </w:rPr>
         <w:t xml:space="preserve"> as a collaborator (</w:t>
@@ -1058,8 +987,8 @@
           <w:rPr>
             <w:rStyle w:val="Hyperlink"/>
             <w:rFonts w:ascii="Arial" w:hAnsi="Arial" w:cs="Arial"/>
-            <w:sz w:val="16"/>
-            <w:szCs w:val="20"/>
+            <w:sz w:val="14"/>
+            <w:szCs w:val="18"/>
             <w:highlight w:val="yellow"/>
           </w:rPr>
           <w:t>See here on how to do this</w:t>
@@ -1068,8 +997,8 @@
       <w:r>
         <w:rPr>
           <w:rFonts w:ascii="Arial" w:hAnsi="Arial" w:cs="Arial"/>
-          <w:sz w:val="16"/>
-          <w:szCs w:val="20"/>
+          <w:sz w:val="14"/>
+          <w:szCs w:val="18"/>
           <w:highlight w:val="yellow"/>
         </w:rPr>
         <w:t>)</w:t>
@@ -1081,16 +1010,16 @@
         <w:ind w:left="720" w:firstLine="720"/>
         <w:rPr>
           <w:rFonts w:ascii="Arial" w:hAnsi="Arial" w:cs="Arial"/>
-          <w:sz w:val="20"/>
-          <w:szCs w:val="20"/>
+          <w:sz w:val="18"/>
+          <w:szCs w:val="18"/>
         </w:rPr>
       </w:pPr>
       <w:sdt>
         <w:sdtPr>
           <w:rPr>
             <w:rFonts w:ascii="Arial" w:hAnsi="Arial" w:cs="Arial"/>
-            <w:sz w:val="20"/>
-            <w:szCs w:val="20"/>
+            <w:sz w:val="18"/>
+            <w:szCs w:val="18"/>
           </w:rPr>
           <w:alias w:val="Enter your Repository URL here"/>
           <w:tag w:val="Enter your Repository URL here"/>
@@ -1098,17 +1027,20 @@
           <w:placeholder>
             <w:docPart w:val="DefaultPlaceholder_-1854013440"/>
           </w:placeholder>
-          <w:showingPlcHdr/>
           <w15:appearance w15:val="tags"/>
         </w:sdtPr>
         <w:sdtEndPr/>
         <w:sdtContent>
-          <w:r>
-            <w:rPr>
-              <w:rStyle w:val="PlaceholderText"/>
-            </w:rPr>
-            <w:t>Click or tap here to enter text.</w:t>
-          </w:r>
+          <w:hyperlink r:id="rId12" w:history="1">
+            <w:r>
+              <w:rPr>
+                <w:rStyle w:val="Hyperlink"/>
+                <w:sz w:val="20"/>
+                <w:szCs w:val="20"/>
+              </w:rPr>
+              <w:t>NilNullVoid/WebProg_Challenge1_103994960 (github.com)</w:t>
+            </w:r>
+          </w:hyperlink>
         </w:sdtContent>
       </w:sdt>
     </w:p>
@@ -1122,65 +1054,55 @@
         <w:spacing w:before="0" w:after="80"/>
         <w:rPr>
           <w:rFonts w:ascii="Arial" w:hAnsi="Arial" w:cs="Arial"/>
-          <w:sz w:val="4"/>
-          <w:szCs w:val="4"/>
-        </w:rPr>
-      </w:pPr>
-      <w:r>
-        <w:rPr>
-          <w:rFonts w:ascii="Arial" w:hAnsi="Arial" w:cs="Arial"/>
-          <w:sz w:val="20"/>
-          <w:szCs w:val="20"/>
+          <w:sz w:val="2"/>
+          <w:szCs w:val="2"/>
+        </w:rPr>
+      </w:pPr>
+      <w:r>
+        <w:rPr>
+          <w:rFonts w:ascii="Arial" w:hAnsi="Arial" w:cs="Arial"/>
+          <w:sz w:val="18"/>
+          <w:szCs w:val="18"/>
         </w:rPr>
         <w:t>Clone the</w:t>
       </w:r>
       <w:r>
         <w:rPr>
           <w:rFonts w:ascii="Arial" w:hAnsi="Arial" w:cs="Arial"/>
-          <w:sz w:val="20"/>
-          <w:szCs w:val="20"/>
+          <w:sz w:val="18"/>
+          <w:szCs w:val="18"/>
         </w:rPr>
         <w:t xml:space="preserve"> newly created GitHub Repository </w:t>
       </w:r>
       <w:r>
         <w:rPr>
           <w:rFonts w:ascii="Arial" w:hAnsi="Arial" w:cs="Arial"/>
-          <w:sz w:val="20"/>
-          <w:szCs w:val="20"/>
+          <w:sz w:val="18"/>
+          <w:szCs w:val="18"/>
         </w:rPr>
         <w:t xml:space="preserve">with </w:t>
       </w:r>
-      <w:proofErr w:type="spellStart"/>
-      <w:r>
-        <w:rPr>
-          <w:rFonts w:ascii="Arial" w:hAnsi="Arial" w:cs="Arial"/>
-          <w:sz w:val="20"/>
-          <w:szCs w:val="20"/>
-        </w:rPr>
-        <w:t>GitSCM</w:t>
-      </w:r>
-      <w:proofErr w:type="spellEnd"/>
-      <w:r>
-        <w:rPr>
-          <w:rFonts w:ascii="Arial" w:hAnsi="Arial" w:cs="Arial"/>
-          <w:sz w:val="20"/>
-          <w:szCs w:val="20"/>
-        </w:rPr>
-        <w:t xml:space="preserve"> (‘git clone’)</w:t>
-      </w:r>
-      <w:r>
-        <w:rPr>
-          <w:rFonts w:ascii="Arial" w:hAnsi="Arial" w:cs="Arial"/>
-          <w:sz w:val="20"/>
-          <w:szCs w:val="20"/>
+      <w:r>
+        <w:rPr>
+          <w:rFonts w:ascii="Arial" w:hAnsi="Arial" w:cs="Arial"/>
+          <w:sz w:val="18"/>
+          <w:szCs w:val="18"/>
+        </w:rPr>
+        <w:t>GitSCM (‘git clone’)</w:t>
+      </w:r>
+      <w:r>
+        <w:rPr>
+          <w:rFonts w:ascii="Arial" w:hAnsi="Arial" w:cs="Arial"/>
+          <w:sz w:val="18"/>
+          <w:szCs w:val="18"/>
         </w:rPr>
         <w:t xml:space="preserve"> and open in VS Code</w:t>
       </w:r>
       <w:r>
         <w:rPr>
           <w:rFonts w:ascii="Arial" w:hAnsi="Arial" w:cs="Arial"/>
-          <w:sz w:val="20"/>
-          <w:szCs w:val="20"/>
+          <w:sz w:val="18"/>
+          <w:szCs w:val="18"/>
         </w:rPr>
         <w:br/>
       </w:r>
@@ -1195,71 +1117,71 @@
         <w:spacing w:before="0" w:after="80"/>
         <w:rPr>
           <w:rFonts w:ascii="Arial" w:hAnsi="Arial" w:cs="Arial"/>
-          <w:sz w:val="4"/>
-          <w:szCs w:val="4"/>
-        </w:rPr>
-      </w:pPr>
-      <w:r>
-        <w:rPr>
-          <w:rFonts w:ascii="Arial" w:hAnsi="Arial" w:cs="Arial"/>
-          <w:sz w:val="20"/>
-          <w:szCs w:val="20"/>
+          <w:sz w:val="2"/>
+          <w:szCs w:val="2"/>
+        </w:rPr>
+      </w:pPr>
+      <w:r>
+        <w:rPr>
+          <w:rFonts w:ascii="Arial" w:hAnsi="Arial" w:cs="Arial"/>
+          <w:sz w:val="18"/>
+          <w:szCs w:val="18"/>
         </w:rPr>
         <w:t>Build the website using HTML</w:t>
       </w:r>
       <w:r>
         <w:rPr>
           <w:rFonts w:ascii="Arial" w:hAnsi="Arial" w:cs="Arial"/>
-          <w:sz w:val="20"/>
-          <w:szCs w:val="20"/>
+          <w:sz w:val="18"/>
+          <w:szCs w:val="18"/>
         </w:rPr>
         <w:t xml:space="preserve">. All </w:t>
       </w:r>
       <w:r>
         <w:rPr>
           <w:rFonts w:ascii="Arial" w:hAnsi="Arial" w:cs="Arial"/>
-          <w:sz w:val="20"/>
-          <w:szCs w:val="20"/>
+          <w:sz w:val="18"/>
+          <w:szCs w:val="18"/>
         </w:rPr>
         <w:t>CSS</w:t>
       </w:r>
       <w:r>
         <w:rPr>
           <w:rFonts w:ascii="Arial" w:hAnsi="Arial" w:cs="Arial"/>
-          <w:sz w:val="20"/>
-          <w:szCs w:val="20"/>
+          <w:sz w:val="18"/>
+          <w:szCs w:val="18"/>
         </w:rPr>
         <w:t xml:space="preserve"> must be within an external style shee</w:t>
       </w:r>
       <w:r>
         <w:rPr>
           <w:rFonts w:ascii="Arial" w:hAnsi="Arial" w:cs="Arial"/>
-          <w:sz w:val="20"/>
-          <w:szCs w:val="20"/>
+          <w:sz w:val="18"/>
+          <w:szCs w:val="18"/>
         </w:rPr>
         <w:t>t</w:t>
       </w:r>
       <w:r>
         <w:rPr>
           <w:rFonts w:ascii="Arial" w:hAnsi="Arial" w:cs="Arial"/>
-          <w:sz w:val="20"/>
-          <w:szCs w:val="20"/>
+          <w:sz w:val="18"/>
+          <w:szCs w:val="18"/>
         </w:rPr>
         <w:t>.</w:t>
       </w:r>
       <w:r>
         <w:rPr>
           <w:rFonts w:ascii="Arial" w:hAnsi="Arial" w:cs="Arial"/>
-          <w:sz w:val="20"/>
-          <w:szCs w:val="20"/>
+          <w:sz w:val="18"/>
+          <w:szCs w:val="18"/>
         </w:rPr>
         <w:br/>
       </w:r>
       <w:r>
         <w:rPr>
           <w:rFonts w:ascii="Arial" w:hAnsi="Arial" w:cs="Arial"/>
-          <w:sz w:val="16"/>
-          <w:szCs w:val="20"/>
+          <w:sz w:val="14"/>
+          <w:szCs w:val="18"/>
           <w:highlight w:val="yellow"/>
         </w:rPr>
         <w:t>Try and replicate the design as perfectly as possible</w:t>
@@ -1267,8 +1189,8 @@
       <w:r>
         <w:rPr>
           <w:rFonts w:ascii="Arial" w:hAnsi="Arial" w:cs="Arial"/>
-          <w:sz w:val="16"/>
-          <w:szCs w:val="20"/>
+          <w:sz w:val="14"/>
+          <w:szCs w:val="18"/>
           <w:highlight w:val="yellow"/>
         </w:rPr>
         <w:t xml:space="preserve"> but </w:t>
@@ -1277,8 +1199,8 @@
         <w:rPr>
           <w:rFonts w:ascii="Arial" w:hAnsi="Arial" w:cs="Arial"/>
           <w:b/>
-          <w:sz w:val="16"/>
-          <w:szCs w:val="20"/>
+          <w:sz w:val="14"/>
+          <w:szCs w:val="18"/>
           <w:highlight w:val="yellow"/>
         </w:rPr>
         <w:t>with your own information</w:t>
@@ -1286,8 +1208,8 @@
       <w:r>
         <w:rPr>
           <w:rFonts w:ascii="Arial" w:hAnsi="Arial" w:cs="Arial"/>
-          <w:sz w:val="16"/>
-          <w:szCs w:val="20"/>
+          <w:sz w:val="14"/>
+          <w:szCs w:val="18"/>
           <w:highlight w:val="yellow"/>
         </w:rPr>
         <w:t xml:space="preserve"> (made up or real)</w:t>
@@ -1295,8 +1217,8 @@
       <w:r>
         <w:rPr>
           <w:rFonts w:ascii="Arial" w:hAnsi="Arial" w:cs="Arial"/>
-          <w:sz w:val="16"/>
-          <w:szCs w:val="20"/>
+          <w:sz w:val="14"/>
+          <w:szCs w:val="18"/>
           <w:highlight w:val="yellow"/>
         </w:rPr>
         <w:t>, ask your teacher if you have any concerns if</w:t>
@@ -1304,8 +1226,8 @@
       <w:r>
         <w:rPr>
           <w:rFonts w:ascii="Arial" w:hAnsi="Arial" w:cs="Arial"/>
-          <w:sz w:val="16"/>
-          <w:szCs w:val="20"/>
+          <w:sz w:val="14"/>
+          <w:szCs w:val="18"/>
           <w:highlight w:val="yellow"/>
         </w:rPr>
         <w:t xml:space="preserve"> your design is not perfect.</w:t>
@@ -1313,8 +1235,8 @@
       <w:r>
         <w:rPr>
           <w:rFonts w:ascii="Arial" w:hAnsi="Arial" w:cs="Arial"/>
-          <w:sz w:val="16"/>
-          <w:szCs w:val="20"/>
+          <w:sz w:val="14"/>
+          <w:szCs w:val="18"/>
         </w:rPr>
         <w:br/>
       </w:r>
@@ -1329,23 +1251,23 @@
         <w:spacing w:before="0" w:after="80"/>
         <w:rPr>
           <w:rFonts w:ascii="Arial" w:hAnsi="Arial" w:cs="Arial"/>
-          <w:sz w:val="4"/>
-          <w:szCs w:val="4"/>
-        </w:rPr>
-      </w:pPr>
-      <w:r>
-        <w:rPr>
-          <w:rFonts w:ascii="Arial" w:hAnsi="Arial" w:cs="Arial"/>
-          <w:sz w:val="20"/>
-          <w:szCs w:val="4"/>
+          <w:sz w:val="2"/>
+          <w:szCs w:val="2"/>
+        </w:rPr>
+      </w:pPr>
+      <w:r>
+        <w:rPr>
+          <w:rFonts w:ascii="Arial" w:hAnsi="Arial" w:cs="Arial"/>
+          <w:sz w:val="18"/>
+          <w:szCs w:val="2"/>
         </w:rPr>
         <w:t>Commit and push your changes to the repository you created above.</w:t>
       </w:r>
       <w:r>
         <w:rPr>
           <w:rFonts w:ascii="Arial" w:hAnsi="Arial" w:cs="Arial"/>
-          <w:sz w:val="16"/>
-          <w:szCs w:val="20"/>
+          <w:sz w:val="14"/>
+          <w:szCs w:val="18"/>
         </w:rPr>
         <w:br/>
       </w:r>
@@ -1360,47 +1282,47 @@
         <w:spacing w:before="0" w:after="80"/>
         <w:rPr>
           <w:rFonts w:ascii="Arial" w:hAnsi="Arial" w:cs="Arial"/>
-          <w:sz w:val="4"/>
-          <w:szCs w:val="4"/>
-        </w:rPr>
-      </w:pPr>
-      <w:r>
-        <w:rPr>
-          <w:rFonts w:ascii="Arial" w:hAnsi="Arial" w:cs="Arial"/>
-          <w:sz w:val="20"/>
-          <w:szCs w:val="4"/>
+          <w:sz w:val="2"/>
+          <w:szCs w:val="2"/>
+        </w:rPr>
+      </w:pPr>
+      <w:r>
+        <w:rPr>
+          <w:rFonts w:ascii="Arial" w:hAnsi="Arial" w:cs="Arial"/>
+          <w:sz w:val="18"/>
+          <w:szCs w:val="2"/>
         </w:rPr>
         <w:t xml:space="preserve">Take a </w:t>
       </w:r>
       <w:r>
         <w:rPr>
           <w:rFonts w:ascii="Arial" w:hAnsi="Arial" w:cs="Arial"/>
-          <w:sz w:val="20"/>
-          <w:szCs w:val="4"/>
+          <w:sz w:val="18"/>
+          <w:szCs w:val="2"/>
         </w:rPr>
         <w:t>full-size</w:t>
       </w:r>
       <w:r>
         <w:rPr>
           <w:rFonts w:ascii="Arial" w:hAnsi="Arial" w:cs="Arial"/>
-          <w:sz w:val="20"/>
-          <w:szCs w:val="4"/>
+          <w:sz w:val="18"/>
+          <w:szCs w:val="2"/>
         </w:rPr>
         <w:t xml:space="preserve"> screenshot of your final </w:t>
       </w:r>
       <w:r>
         <w:rPr>
           <w:rFonts w:ascii="Arial" w:hAnsi="Arial" w:cs="Arial"/>
-          <w:sz w:val="20"/>
-          <w:szCs w:val="4"/>
+          <w:sz w:val="18"/>
+          <w:szCs w:val="2"/>
         </w:rPr>
         <w:t>website and</w:t>
       </w:r>
       <w:r>
         <w:rPr>
           <w:rFonts w:ascii="Arial" w:hAnsi="Arial" w:cs="Arial"/>
-          <w:sz w:val="20"/>
-          <w:szCs w:val="4"/>
+          <w:sz w:val="18"/>
+          <w:szCs w:val="2"/>
         </w:rPr>
         <w:t xml:space="preserve"> </w:t>
       </w:r>
@@ -1408,8 +1330,8 @@
         <w:rPr>
           <w:rFonts w:ascii="Arial" w:hAnsi="Arial" w:cs="Arial"/>
           <w:i/>
-          <w:sz w:val="20"/>
-          <w:szCs w:val="4"/>
+          <w:sz w:val="18"/>
+          <w:szCs w:val="2"/>
           <w:u w:val="single"/>
         </w:rPr>
         <w:t xml:space="preserve">add it to your GitHub </w:t>
@@ -1418,8 +1340,8 @@
         <w:rPr>
           <w:rFonts w:ascii="Arial" w:hAnsi="Arial" w:cs="Arial"/>
           <w:i/>
-          <w:sz w:val="20"/>
-          <w:szCs w:val="4"/>
+          <w:sz w:val="18"/>
+          <w:szCs w:val="2"/>
           <w:u w:val="single"/>
         </w:rPr>
         <w:t>repository</w:t>
@@ -1427,16 +1349,16 @@
       <w:r>
         <w:rPr>
           <w:rFonts w:ascii="Arial" w:hAnsi="Arial" w:cs="Arial"/>
-          <w:sz w:val="20"/>
-          <w:szCs w:val="4"/>
+          <w:sz w:val="18"/>
+          <w:szCs w:val="2"/>
         </w:rPr>
         <w:t xml:space="preserve"> (Use the case study as an example)</w:t>
       </w:r>
       <w:r>
         <w:rPr>
           <w:rFonts w:ascii="Arial" w:hAnsi="Arial" w:cs="Arial"/>
-          <w:sz w:val="20"/>
-          <w:szCs w:val="4"/>
+          <w:sz w:val="18"/>
+          <w:szCs w:val="2"/>
         </w:rPr>
         <w:t>.</w:t>
       </w:r>
@@ -1451,15 +1373,15 @@
         <w:spacing w:before="0" w:after="80"/>
         <w:rPr>
           <w:rFonts w:ascii="Arial" w:hAnsi="Arial" w:cs="Arial"/>
-          <w:sz w:val="4"/>
-          <w:szCs w:val="4"/>
-        </w:rPr>
-      </w:pPr>
-      <w:r>
-        <w:rPr>
-          <w:rFonts w:ascii="Arial" w:hAnsi="Arial" w:cs="Arial"/>
-          <w:sz w:val="20"/>
-          <w:szCs w:val="4"/>
+          <w:sz w:val="2"/>
+          <w:szCs w:val="2"/>
+        </w:rPr>
+      </w:pPr>
+      <w:r>
+        <w:rPr>
+          <w:rFonts w:ascii="Arial" w:hAnsi="Arial" w:cs="Arial"/>
+          <w:sz w:val="18"/>
+          <w:szCs w:val="2"/>
         </w:rPr>
         <w:t xml:space="preserve">Reflect on your designs and make any changes that may be needed to ensure the final design is as close as possible to the case study, with </w:t>
       </w:r>
@@ -1468,8 +1390,8 @@
           <w:rFonts w:ascii="Arial" w:hAnsi="Arial" w:cs="Arial"/>
           <w:b/>
           <w:bCs/>
-          <w:sz w:val="20"/>
-          <w:szCs w:val="4"/>
+          <w:sz w:val="18"/>
+          <w:szCs w:val="2"/>
           <w:highlight w:val="yellow"/>
         </w:rPr>
         <w:t>your own information</w:t>
@@ -1477,8 +1399,8 @@
       <w:r>
         <w:rPr>
           <w:rFonts w:ascii="Arial" w:hAnsi="Arial" w:cs="Arial"/>
-          <w:sz w:val="20"/>
-          <w:szCs w:val="4"/>
+          <w:sz w:val="18"/>
+          <w:szCs w:val="2"/>
           <w:highlight w:val="yellow"/>
         </w:rPr>
         <w:t>.</w:t>
@@ -1486,16 +1408,16 @@
       <w:r>
         <w:rPr>
           <w:rFonts w:ascii="Arial" w:hAnsi="Arial" w:cs="Arial"/>
-          <w:sz w:val="20"/>
-          <w:szCs w:val="4"/>
+          <w:sz w:val="18"/>
+          <w:szCs w:val="2"/>
         </w:rPr>
         <w:br/>
       </w:r>
       <w:r>
         <w:rPr>
           <w:rFonts w:ascii="Arial" w:hAnsi="Arial" w:cs="Arial"/>
-          <w:sz w:val="20"/>
-          <w:szCs w:val="4"/>
+          <w:sz w:val="18"/>
+          <w:szCs w:val="2"/>
         </w:rPr>
         <w:br/>
       </w:r>
@@ -1510,23 +1432,23 @@
         <w:spacing w:before="0" w:after="80"/>
         <w:rPr>
           <w:rFonts w:ascii="Arial" w:hAnsi="Arial" w:cs="Arial"/>
-          <w:sz w:val="20"/>
-          <w:szCs w:val="4"/>
-        </w:rPr>
-      </w:pPr>
-      <w:r>
-        <w:rPr>
-          <w:rFonts w:ascii="Arial" w:hAnsi="Arial" w:cs="Arial"/>
-          <w:sz w:val="20"/>
-          <w:szCs w:val="4"/>
+          <w:sz w:val="18"/>
+          <w:szCs w:val="2"/>
+        </w:rPr>
+      </w:pPr>
+      <w:r>
+        <w:rPr>
+          <w:rFonts w:ascii="Arial" w:hAnsi="Arial" w:cs="Arial"/>
+          <w:sz w:val="18"/>
+          <w:szCs w:val="2"/>
         </w:rPr>
         <w:t>Reflect on your finished website</w:t>
       </w:r>
       <w:r>
         <w:rPr>
           <w:rFonts w:ascii="Arial" w:hAnsi="Arial" w:cs="Arial"/>
-          <w:sz w:val="20"/>
-          <w:szCs w:val="4"/>
+          <w:sz w:val="18"/>
+          <w:szCs w:val="2"/>
         </w:rPr>
         <w:t xml:space="preserve"> in 25 words or greater for each question</w:t>
       </w:r>
@@ -1541,31 +1463,31 @@
         <w:spacing w:before="0" w:after="80"/>
         <w:rPr>
           <w:rFonts w:ascii="Arial" w:hAnsi="Arial" w:cs="Arial"/>
-          <w:sz w:val="20"/>
-          <w:szCs w:val="4"/>
-        </w:rPr>
-      </w:pPr>
-      <w:r>
-        <w:rPr>
-          <w:rFonts w:ascii="Arial" w:hAnsi="Arial" w:cs="Arial"/>
-          <w:sz w:val="20"/>
-          <w:szCs w:val="4"/>
+          <w:sz w:val="18"/>
+          <w:szCs w:val="2"/>
+        </w:rPr>
+      </w:pPr>
+      <w:r>
+        <w:rPr>
+          <w:rFonts w:ascii="Arial" w:hAnsi="Arial" w:cs="Arial"/>
+          <w:sz w:val="18"/>
+          <w:szCs w:val="2"/>
         </w:rPr>
         <w:t>W</w:t>
       </w:r>
       <w:r>
         <w:rPr>
           <w:rFonts w:ascii="Arial" w:hAnsi="Arial" w:cs="Arial"/>
-          <w:sz w:val="20"/>
-          <w:szCs w:val="4"/>
+          <w:sz w:val="18"/>
+          <w:szCs w:val="2"/>
         </w:rPr>
         <w:t>hat did you struggle with the most and why?</w:t>
       </w:r>
       <w:r>
         <w:rPr>
           <w:rFonts w:ascii="Arial" w:hAnsi="Arial" w:cs="Arial"/>
-          <w:sz w:val="20"/>
-          <w:szCs w:val="4"/>
+          <w:sz w:val="18"/>
+          <w:szCs w:val="2"/>
         </w:rPr>
         <w:br/>
       </w:r>
@@ -1573,8 +1495,8 @@
         <w:sdtPr>
           <w:rPr>
             <w:rFonts w:ascii="Arial" w:hAnsi="Arial" w:cs="Arial"/>
-            <w:sz w:val="20"/>
-            <w:szCs w:val="4"/>
+            <w:sz w:val="18"/>
+            <w:szCs w:val="2"/>
           </w:rPr>
           <w:id w:val="631521434"/>
           <w:placeholder>
@@ -1588,8 +1510,8 @@
           <w:r>
             <w:rPr>
               <w:rFonts w:ascii="Arial" w:hAnsi="Arial" w:cs="Arial"/>
-              <w:sz w:val="20"/>
-              <w:szCs w:val="4"/>
+              <w:sz w:val="18"/>
+              <w:szCs w:val="2"/>
             </w:rPr>
             <w:t xml:space="preserve">In lining after doing majority of the task in block, increasing the hassle. Another thing I struggled with was overall designing due to my perfectionist nature. </w:t>
           </w:r>
@@ -1606,39 +1528,39 @@
         <w:spacing w:before="0" w:after="80"/>
         <w:rPr>
           <w:rFonts w:ascii="Arial" w:hAnsi="Arial" w:cs="Arial"/>
-          <w:sz w:val="20"/>
-          <w:szCs w:val="4"/>
-        </w:rPr>
-      </w:pPr>
-      <w:r>
-        <w:rPr>
-          <w:rFonts w:ascii="Arial" w:hAnsi="Arial" w:cs="Arial"/>
-          <w:sz w:val="20"/>
-          <w:szCs w:val="4"/>
+          <w:sz w:val="18"/>
+          <w:szCs w:val="2"/>
+        </w:rPr>
+      </w:pPr>
+      <w:r>
+        <w:rPr>
+          <w:rFonts w:ascii="Arial" w:hAnsi="Arial" w:cs="Arial"/>
+          <w:sz w:val="18"/>
+          <w:szCs w:val="2"/>
         </w:rPr>
         <w:t>Do you think that you could have done better with more time</w:t>
       </w:r>
       <w:r>
         <w:rPr>
           <w:rFonts w:ascii="Arial" w:hAnsi="Arial" w:cs="Arial"/>
-          <w:sz w:val="20"/>
-          <w:szCs w:val="4"/>
+          <w:sz w:val="18"/>
+          <w:szCs w:val="2"/>
         </w:rPr>
         <w:t>, why / why not</w:t>
       </w:r>
       <w:r>
         <w:rPr>
           <w:rFonts w:ascii="Arial" w:hAnsi="Arial" w:cs="Arial"/>
-          <w:sz w:val="20"/>
-          <w:szCs w:val="4"/>
+          <w:sz w:val="18"/>
+          <w:szCs w:val="2"/>
         </w:rPr>
         <w:t>?</w:t>
       </w:r>
       <w:r>
         <w:rPr>
           <w:rFonts w:ascii="Arial" w:hAnsi="Arial" w:cs="Arial"/>
-          <w:sz w:val="20"/>
-          <w:szCs w:val="4"/>
+          <w:sz w:val="18"/>
+          <w:szCs w:val="2"/>
         </w:rPr>
         <w:br/>
       </w:r>
@@ -1646,8 +1568,8 @@
         <w:sdtPr>
           <w:rPr>
             <w:rFonts w:ascii="Arial" w:hAnsi="Arial" w:cs="Arial"/>
-            <w:sz w:val="20"/>
-            <w:szCs w:val="4"/>
+            <w:sz w:val="18"/>
+            <w:szCs w:val="2"/>
           </w:rPr>
           <w:id w:val="-527094245"/>
           <w:placeholder>
@@ -1661,8 +1583,8 @@
           <w:r>
             <w:rPr>
               <w:rFonts w:ascii="Arial" w:hAnsi="Arial" w:cs="Arial"/>
-              <w:sz w:val="20"/>
-              <w:szCs w:val="4"/>
+              <w:sz w:val="18"/>
+              <w:szCs w:val="2"/>
             </w:rPr>
             <w:t>I believe I did it as good as I could with the sources provided.</w:t>
           </w:r>
@@ -1679,47 +1601,47 @@
         <w:spacing w:before="0" w:after="80"/>
         <w:rPr>
           <w:rFonts w:ascii="Arial" w:hAnsi="Arial" w:cs="Arial"/>
-          <w:sz w:val="20"/>
-          <w:szCs w:val="4"/>
-        </w:rPr>
-      </w:pPr>
-      <w:r>
-        <w:rPr>
-          <w:rFonts w:ascii="Arial" w:hAnsi="Arial" w:cs="Arial"/>
-          <w:sz w:val="20"/>
-          <w:szCs w:val="4"/>
+          <w:sz w:val="18"/>
+          <w:szCs w:val="2"/>
+        </w:rPr>
+      </w:pPr>
+      <w:r>
+        <w:rPr>
+          <w:rFonts w:ascii="Arial" w:hAnsi="Arial" w:cs="Arial"/>
+          <w:sz w:val="18"/>
+          <w:szCs w:val="2"/>
         </w:rPr>
         <w:t xml:space="preserve">How many times did you reference </w:t>
       </w:r>
       <w:r>
         <w:rPr>
           <w:rFonts w:ascii="Arial" w:hAnsi="Arial" w:cs="Arial"/>
-          <w:sz w:val="20"/>
-          <w:szCs w:val="4"/>
+          <w:sz w:val="18"/>
+          <w:szCs w:val="2"/>
         </w:rPr>
         <w:t xml:space="preserve">some form of </w:t>
       </w:r>
       <w:r>
         <w:rPr>
           <w:rFonts w:ascii="Arial" w:hAnsi="Arial" w:cs="Arial"/>
-          <w:sz w:val="20"/>
-          <w:szCs w:val="4"/>
+          <w:sz w:val="18"/>
+          <w:szCs w:val="2"/>
         </w:rPr>
         <w:t>documentation</w:t>
       </w:r>
       <w:r>
         <w:rPr>
           <w:rFonts w:ascii="Arial" w:hAnsi="Arial" w:cs="Arial"/>
-          <w:sz w:val="20"/>
-          <w:szCs w:val="4"/>
+          <w:sz w:val="18"/>
+          <w:szCs w:val="2"/>
         </w:rPr>
         <w:t xml:space="preserve">? </w:t>
       </w:r>
       <w:r>
         <w:rPr>
           <w:rFonts w:ascii="Arial" w:hAnsi="Arial" w:cs="Arial"/>
-          <w:sz w:val="20"/>
-          <w:szCs w:val="4"/>
+          <w:sz w:val="18"/>
+          <w:szCs w:val="2"/>
         </w:rPr>
         <w:br/>
       </w:r>
@@ -1727,8 +1649,8 @@
         <w:sdtPr>
           <w:rPr>
             <w:rFonts w:ascii="Arial" w:hAnsi="Arial" w:cs="Arial"/>
-            <w:sz w:val="20"/>
-            <w:szCs w:val="4"/>
+            <w:sz w:val="18"/>
+            <w:szCs w:val="2"/>
           </w:rPr>
           <w:id w:val="1412807234"/>
           <w:placeholder>
@@ -1742,8 +1664,8 @@
           <w:r>
             <w:rPr>
               <w:rFonts w:ascii="Arial" w:hAnsi="Arial" w:cs="Arial"/>
-              <w:sz w:val="20"/>
-              <w:szCs w:val="4"/>
+              <w:sz w:val="18"/>
+              <w:szCs w:val="2"/>
             </w:rPr>
             <w:t>I referenced w3schools to do some research on proper in lining.</w:t>
           </w:r>
@@ -1760,55 +1682,55 @@
         <w:spacing w:before="0" w:after="80"/>
         <w:rPr>
           <w:rFonts w:ascii="Arial" w:hAnsi="Arial" w:cs="Arial"/>
-          <w:sz w:val="20"/>
-          <w:szCs w:val="4"/>
-        </w:rPr>
-      </w:pPr>
-      <w:r>
-        <w:rPr>
-          <w:rFonts w:ascii="Arial" w:hAnsi="Arial" w:cs="Arial"/>
-          <w:sz w:val="20"/>
-          <w:szCs w:val="4"/>
+          <w:sz w:val="18"/>
+          <w:szCs w:val="2"/>
+        </w:rPr>
+      </w:pPr>
+      <w:r>
+        <w:rPr>
+          <w:rFonts w:ascii="Arial" w:hAnsi="Arial" w:cs="Arial"/>
+          <w:sz w:val="18"/>
+          <w:szCs w:val="2"/>
         </w:rPr>
         <w:t>Did you find online</w:t>
       </w:r>
       <w:r>
         <w:rPr>
           <w:rFonts w:ascii="Arial" w:hAnsi="Arial" w:cs="Arial"/>
-          <w:sz w:val="20"/>
-          <w:szCs w:val="4"/>
+          <w:sz w:val="18"/>
+          <w:szCs w:val="2"/>
         </w:rPr>
         <w:t xml:space="preserve"> Q&amp;A</w:t>
       </w:r>
       <w:r>
         <w:rPr>
           <w:rFonts w:ascii="Arial" w:hAnsi="Arial" w:cs="Arial"/>
-          <w:sz w:val="20"/>
-          <w:szCs w:val="4"/>
+          <w:sz w:val="18"/>
+          <w:szCs w:val="2"/>
         </w:rPr>
         <w:t xml:space="preserve"> or documentation helped you finish the assessment, why</w:t>
       </w:r>
       <w:r>
         <w:rPr>
           <w:rFonts w:ascii="Arial" w:hAnsi="Arial" w:cs="Arial"/>
-          <w:sz w:val="20"/>
-          <w:szCs w:val="4"/>
+          <w:sz w:val="18"/>
+          <w:szCs w:val="2"/>
         </w:rPr>
         <w:t xml:space="preserve"> / why not</w:t>
       </w:r>
       <w:r>
         <w:rPr>
           <w:rFonts w:ascii="Arial" w:hAnsi="Arial" w:cs="Arial"/>
-          <w:sz w:val="20"/>
-          <w:szCs w:val="4"/>
+          <w:sz w:val="18"/>
+          <w:szCs w:val="2"/>
         </w:rPr>
         <w:t>?</w:t>
       </w:r>
       <w:r>
         <w:rPr>
           <w:rFonts w:ascii="Arial" w:hAnsi="Arial" w:cs="Arial"/>
-          <w:sz w:val="20"/>
-          <w:szCs w:val="4"/>
+          <w:sz w:val="18"/>
+          <w:szCs w:val="2"/>
         </w:rPr>
         <w:br/>
       </w:r>
@@ -1816,8 +1738,8 @@
         <w:sdtPr>
           <w:rPr>
             <w:rFonts w:ascii="Arial" w:hAnsi="Arial" w:cs="Arial"/>
-            <w:sz w:val="20"/>
-            <w:szCs w:val="4"/>
+            <w:sz w:val="18"/>
+            <w:szCs w:val="2"/>
           </w:rPr>
           <w:id w:val="-724914637"/>
           <w:placeholder>
@@ -1831,10 +1753,18 @@
           <w:r>
             <w:rPr>
               <w:rFonts w:ascii="Arial" w:hAnsi="Arial" w:cs="Arial"/>
-              <w:sz w:val="20"/>
-              <w:szCs w:val="4"/>
+              <w:sz w:val="18"/>
+              <w:szCs w:val="2"/>
             </w:rPr>
             <w:t>Documentation certainly helped.</w:t>
+          </w:r>
+          <w:r>
+            <w:rPr>
+              <w:rFonts w:ascii="Arial" w:hAnsi="Arial" w:cs="Arial"/>
+              <w:sz w:val="18"/>
+              <w:szCs w:val="2"/>
+            </w:rPr>
+            <w:t xml:space="preserve"> I needed to reference it else I would not have known the proper properties</w:t>
           </w:r>
         </w:sdtContent>
       </w:sdt>
@@ -1853,7 +1783,6 @@
           <w:sz w:val="20"/>
           <w:szCs w:val="4"/>
         </w:rPr>
-        <w:lastRenderedPageBreak/>
         <w:br w:type="page"/>
       </w:r>
     </w:p>
@@ -2555,25 +2484,7 @@
                 <w:sz w:val="20"/>
                 <w:szCs w:val="20"/>
               </w:rPr>
-              <w:t xml:space="preserve"> as an image (</w:t>
-            </w:r>
-            <w:proofErr w:type="spellStart"/>
-            <w:r>
-              <w:rPr>
-                <w:rFonts w:ascii="Arial" w:eastAsia="Times New Roman" w:hAnsi="Arial" w:cs="Arial"/>
-                <w:sz w:val="20"/>
-                <w:szCs w:val="20"/>
-              </w:rPr>
-              <w:t>png</w:t>
-            </w:r>
-            <w:proofErr w:type="spellEnd"/>
-            <w:r>
-              <w:rPr>
-                <w:rFonts w:ascii="Arial" w:eastAsia="Times New Roman" w:hAnsi="Arial" w:cs="Arial"/>
-                <w:sz w:val="20"/>
-                <w:szCs w:val="20"/>
-              </w:rPr>
-              <w:t>, jpg, gif)</w:t>
+              <w:t xml:space="preserve"> as an image (png, jpg, gif)</w:t>
             </w:r>
             <w:r>
               <w:rPr>
@@ -2738,33 +2649,15 @@
                 <w:sz w:val="18"/>
                 <w:szCs w:val="18"/>
               </w:rPr>
-              <w:t xml:space="preserve">The task will be assessed as satisfactory when </w:t>
-            </w:r>
-            <w:proofErr w:type="gramStart"/>
+              <w:t>The task will be assessed as satisfactory when a</w:t>
+            </w:r>
             <w:r>
               <w:rPr>
                 <w:rFonts w:ascii="Arial" w:hAnsi="Arial" w:cs="Arial"/>
                 <w:sz w:val="18"/>
                 <w:szCs w:val="18"/>
               </w:rPr>
-              <w:t>a</w:t>
-            </w:r>
-            <w:r>
-              <w:rPr>
-                <w:rFonts w:ascii="Arial" w:hAnsi="Arial" w:cs="Arial"/>
-                <w:sz w:val="18"/>
-                <w:szCs w:val="18"/>
-              </w:rPr>
-              <w:t>ll of</w:t>
-            </w:r>
-            <w:proofErr w:type="gramEnd"/>
-            <w:r>
-              <w:rPr>
-                <w:rFonts w:ascii="Arial" w:hAnsi="Arial" w:cs="Arial"/>
-                <w:sz w:val="18"/>
-                <w:szCs w:val="18"/>
-              </w:rPr>
-              <w:t xml:space="preserve"> the required evidence</w:t>
+              <w:t>ll of the required evidence</w:t>
             </w:r>
             <w:r>
               <w:rPr>
@@ -3850,7 +3743,7 @@
               </w:rPr>
               <w:t xml:space="preserve">Please refer to </w:t>
             </w:r>
-            <w:hyperlink r:id="rId12" w:history="1">
+            <w:hyperlink r:id="rId13" w:history="1">
               <w:r>
                 <w:rPr>
                   <w:rStyle w:val="Hyperlink"/>
@@ -3961,23 +3854,7 @@
                 <w:rFonts w:ascii="Arial" w:hAnsi="Arial" w:cs="Arial"/>
                 <w:sz w:val="18"/>
               </w:rPr>
-              <w:t>the processes for conducting the assessment (</w:t>
-            </w:r>
-            <w:proofErr w:type="spellStart"/>
-            <w:r>
-              <w:rPr>
-                <w:rFonts w:ascii="Arial" w:hAnsi="Arial" w:cs="Arial"/>
-                <w:sz w:val="18"/>
-              </w:rPr>
-              <w:t>eg</w:t>
-            </w:r>
-            <w:proofErr w:type="spellEnd"/>
-            <w:r>
-              <w:rPr>
-                <w:rFonts w:ascii="Arial" w:hAnsi="Arial" w:cs="Arial"/>
-                <w:sz w:val="18"/>
-              </w:rPr>
-              <w:t>: allowing additional time, varying the venue)</w:t>
+              <w:t>the processes for conducting the assessment (eg: allowing additional time, varying the venue)</w:t>
             </w:r>
           </w:p>
           <w:p>
@@ -3999,23 +3876,7 @@
                 <w:rFonts w:ascii="Arial" w:hAnsi="Arial" w:cs="Arial"/>
                 <w:sz w:val="18"/>
               </w:rPr>
-              <w:t>the evidence gathering techniques (</w:t>
-            </w:r>
-            <w:proofErr w:type="spellStart"/>
-            <w:r>
-              <w:rPr>
-                <w:rFonts w:ascii="Arial" w:hAnsi="Arial" w:cs="Arial"/>
-                <w:sz w:val="18"/>
-              </w:rPr>
-              <w:t>eg</w:t>
-            </w:r>
-            <w:proofErr w:type="spellEnd"/>
-            <w:r>
-              <w:rPr>
-                <w:rFonts w:ascii="Arial" w:hAnsi="Arial" w:cs="Arial"/>
-                <w:sz w:val="18"/>
-              </w:rPr>
-              <w:t>: oral rather than written questioning, use of a scribe, modifications to equipment)</w:t>
+              <w:t>the evidence gathering techniques (eg: oral rather than written questioning, use of a scribe, modifications to equipment)</w:t>
             </w:r>
           </w:p>
           <w:p>
@@ -4329,8 +4190,8 @@
       </w:pPr>
     </w:p>
     <w:sectPr>
-      <w:headerReference w:type="default" r:id="rId13"/>
-      <w:footerReference w:type="default" r:id="rId14"/>
+      <w:headerReference w:type="default" r:id="rId14"/>
+      <w:footerReference w:type="default" r:id="rId15"/>
       <w:pgSz w:w="11906" w:h="16838"/>
       <w:pgMar w:top="1276" w:right="1134" w:bottom="993" w:left="1134" w:header="568" w:footer="170" w:gutter="0"/>
       <w:cols w:space="708"/>
@@ -8326,6 +8187,7 @@
     <w:rsid w:val="004F41BD"/>
     <w:rsid w:val="00615037"/>
     <w:rsid w:val="00893996"/>
+    <w:rsid w:val="008A2254"/>
     <w:rsid w:val="008C6551"/>
     <w:rsid w:val="008E1AB8"/>
     <w:rsid w:val="00A871E1"/>
@@ -8338,6 +8200,7 @@
     <w:rsid w:val="00DF4DCE"/>
     <w:rsid w:val="00ED682B"/>
     <w:rsid w:val="00F54E24"/>
+    <w:rsid w:val="00FB6177"/>
     <w:rsid w:val="00FD4119"/>
   </w:rsids>
   <m:mathPr>

</xml_diff>